<commit_message>
answer key lab 2
</commit_message>
<xml_diff>
--- a/answers/lab1.docx
+++ b/answers/lab1.docx
@@ -23,6 +23,13 @@
         </w:rPr>
         <w:t xml:space="preserve"> </w:t>
       </w:r>
+      <w:r>
+        <w:rPr>
+          <w:b/>
+          <w:bCs/>
+        </w:rPr>
+        <w:t>(Total 58)</w:t>
+      </w:r>
     </w:p>
     <w:p>
       <w:r>
@@ -72,13 +79,7 @@
       </w:r>
       <w:r>
         <w:br/>
-        <w:t xml:space="preserve">        Raster A: </w:t>
-      </w:r>
-      <w:r>
-        <w:t>NAD 1983 UTM Zone</w:t>
-      </w:r>
-      <w:r>
-        <w:t xml:space="preserve"> 10, floating point. </w:t>
+        <w:t xml:space="preserve">        Raster A: NAD 1983 UTM Zone 10, floating point. </w:t>
       </w:r>
       <w:r>
         <w:rPr>
@@ -120,13 +121,7 @@
         <w:t xml:space="preserve"> (Raster B)</w:t>
       </w:r>
       <w:r>
-        <w:t xml:space="preserve">, 32-bit = </w:t>
-      </w:r>
-      <w:r>
-        <w:t>2,147,483,64</w:t>
-      </w:r>
-      <w:r>
-        <w:t>8</w:t>
+        <w:t>, 32-bit = 2,147,483,648</w:t>
       </w:r>
       <w:r>
         <w:t xml:space="preserve"> (Raster A) </w:t>
@@ -496,6 +491,7 @@
     <w:lsdException w:name="HTML Sample" w:semiHidden="1" w:unhideWhenUsed="1"/>
     <w:lsdException w:name="HTML Typewriter" w:semiHidden="1" w:unhideWhenUsed="1"/>
     <w:lsdException w:name="HTML Variable" w:semiHidden="1" w:unhideWhenUsed="1"/>
+    <w:lsdException w:name="Normal Table" w:semiHidden="1" w:unhideWhenUsed="1"/>
     <w:lsdException w:name="annotation subject" w:semiHidden="1" w:unhideWhenUsed="1"/>
     <w:lsdException w:name="No List" w:semiHidden="1" w:unhideWhenUsed="1"/>
     <w:lsdException w:name="Outline List 1" w:semiHidden="1" w:unhideWhenUsed="1"/>
@@ -542,8 +538,10 @@
     <w:lsdException w:name="Table Subtle 2" w:semiHidden="1" w:unhideWhenUsed="1"/>
     <w:lsdException w:name="Table Web 1" w:semiHidden="1" w:unhideWhenUsed="1"/>
     <w:lsdException w:name="Table Web 2" w:semiHidden="1" w:unhideWhenUsed="1"/>
+    <w:lsdException w:name="Table Web 3" w:semiHidden="1" w:unhideWhenUsed="1"/>
     <w:lsdException w:name="Balloon Text" w:semiHidden="1" w:unhideWhenUsed="1"/>
     <w:lsdException w:name="Table Grid" w:uiPriority="39"/>
+    <w:lsdException w:name="Table Theme" w:semiHidden="1" w:unhideWhenUsed="1"/>
     <w:lsdException w:name="Placeholder Text" w:semiHidden="1"/>
     <w:lsdException w:name="No Spacing" w:uiPriority="1" w:qFormat="1"/>
     <w:lsdException w:name="Light Shading" w:uiPriority="60"/>
@@ -772,6 +770,7 @@
   <w:style w:type="character" w:default="1" w:styleId="DefaultParagraphFont">
     <w:name w:val="Default Paragraph Font"/>
     <w:uiPriority w:val="1"/>
+    <w:semiHidden/>
     <w:unhideWhenUsed/>
   </w:style>
   <w:style w:type="table" w:default="1" w:styleId="TableNormal">

</xml_diff>